<commit_message>
end of 3 chapter
</commit_message>
<xml_diff>
--- a/Praca.docx
+++ b/Praca.docx
@@ -366,9 +366,8 @@
           <w:sz w:val="36"/>
           <w:szCs w:val="36"/>
         </w:rPr>
-        <w:t xml:space="preserve">Model of </w:t>
-      </w:r>
-      <w:proofErr w:type="spellStart"/>
+        <w:t xml:space="preserve">Model of an autonomous photovoltaic system </w:t>
+      </w:r>
       <w:r>
         <w:rPr>
           <w:b/>
@@ -376,9 +375,8 @@
           <w:sz w:val="36"/>
           <w:szCs w:val="36"/>
         </w:rPr>
-        <w:t>an</w:t>
-      </w:r>
-      <w:proofErr w:type="spellEnd"/>
+        <w:t>following</w:t>
+      </w:r>
       <w:r>
         <w:rPr>
           <w:b/>
@@ -386,79 +384,8 @@
           <w:sz w:val="36"/>
           <w:szCs w:val="36"/>
         </w:rPr>
-        <w:t xml:space="preserve"> </w:t>
-      </w:r>
-      <w:proofErr w:type="spellStart"/>
-      <w:r>
-        <w:rPr>
-          <w:b/>
-          <w:color w:val="000000"/>
-          <w:sz w:val="36"/>
-          <w:szCs w:val="36"/>
-        </w:rPr>
-        <w:t>autonomous</w:t>
-      </w:r>
-      <w:proofErr w:type="spellEnd"/>
-      <w:r>
-        <w:rPr>
-          <w:b/>
-          <w:color w:val="000000"/>
-          <w:sz w:val="36"/>
-          <w:szCs w:val="36"/>
-        </w:rPr>
-        <w:t xml:space="preserve"> </w:t>
-      </w:r>
-      <w:proofErr w:type="spellStart"/>
-      <w:r>
-        <w:rPr>
-          <w:b/>
-          <w:color w:val="000000"/>
-          <w:sz w:val="36"/>
-          <w:szCs w:val="36"/>
-        </w:rPr>
-        <w:t>photovoltaic</w:t>
-      </w:r>
-      <w:proofErr w:type="spellEnd"/>
-      <w:r>
-        <w:rPr>
-          <w:b/>
-          <w:color w:val="000000"/>
-          <w:sz w:val="36"/>
-          <w:szCs w:val="36"/>
-        </w:rPr>
-        <w:t xml:space="preserve"> system </w:t>
-      </w:r>
-      <w:proofErr w:type="spellStart"/>
-      <w:r>
-        <w:rPr>
-          <w:b/>
-          <w:color w:val="000000"/>
-          <w:sz w:val="36"/>
-          <w:szCs w:val="36"/>
-        </w:rPr>
-        <w:t>following</w:t>
-      </w:r>
-      <w:proofErr w:type="spellEnd"/>
-      <w:r>
-        <w:rPr>
-          <w:b/>
-          <w:color w:val="000000"/>
-          <w:sz w:val="36"/>
-          <w:szCs w:val="36"/>
-        </w:rPr>
-        <w:t xml:space="preserve"> the </w:t>
-      </w:r>
-      <w:proofErr w:type="spellStart"/>
-      <w:r>
-        <w:rPr>
-          <w:b/>
-          <w:color w:val="000000"/>
-          <w:sz w:val="36"/>
-          <w:szCs w:val="36"/>
-        </w:rPr>
-        <w:t>sun</w:t>
-      </w:r>
-      <w:proofErr w:type="spellEnd"/>
+        <w:t xml:space="preserve"> the sun</w:t>
+      </w:r>
     </w:p>
     <w:p>
       <w:pPr>
@@ -2300,19 +2227,8 @@
           <w:sz w:val="24"/>
           <w:szCs w:val="24"/>
         </w:rPr>
-        <w:t xml:space="preserve">Projekt modelu autonomicznego systemu podążającego za słońcem sterowanego przez mikrokontroler </w:t>
-      </w:r>
-      <w:proofErr w:type="spellStart"/>
-      <w:r>
-        <w:rPr>
-          <w:rFonts w:ascii="Times New Roman" w:hAnsi="Times New Roman"/>
-          <w:bCs/>
-          <w:sz w:val="24"/>
-          <w:szCs w:val="24"/>
-        </w:rPr>
-        <w:t>Arduino</w:t>
-      </w:r>
-      <w:proofErr w:type="spellEnd"/>
+        <w:t>Projekt modelu autonomicznego systemu podążającego za słońcem sterowanego przez mikrokontroler Arduino</w:t>
+      </w:r>
     </w:p>
     <w:p>
       <w:pPr>
@@ -2374,27 +2290,7 @@
           <w:sz w:val="24"/>
           <w:szCs w:val="24"/>
         </w:rPr>
-        <w:t xml:space="preserve">obejmuje przedstawienie zasady działania ogniw słonecznych, ich podstawowych parametrów oraz możliwości zastosowania w celu jak najefektywniejszej przemiany energii słonecznej w energię elektryczną. W dalszej części pracy opisano projekt modelu autonomicznego systemu podążającego za słońcem sterowanego przez mikrokontroler </w:t>
-      </w:r>
-      <w:proofErr w:type="spellStart"/>
-      <w:r>
-        <w:rPr>
-          <w:rFonts w:ascii="Times New Roman" w:hAnsi="Times New Roman"/>
-          <w:bCs/>
-          <w:sz w:val="24"/>
-          <w:szCs w:val="24"/>
-        </w:rPr>
-        <w:t>Arduino</w:t>
-      </w:r>
-      <w:proofErr w:type="spellEnd"/>
-      <w:r>
-        <w:rPr>
-          <w:rFonts w:ascii="Times New Roman" w:hAnsi="Times New Roman"/>
-          <w:bCs/>
-          <w:sz w:val="24"/>
-          <w:szCs w:val="24"/>
-        </w:rPr>
-        <w:t>. W następnych rozdziałach opisano budowę i zasadę działania systemu nadążnego. Następnie skupiono się na własnych wynikach badań oraz sporządzeniu dziennych i godzinowych charakterystyk energii oraz mocy.</w:t>
+        <w:t>obejmuje przedstawienie zasady działania ogniw słonecznych, ich podstawowych parametrów oraz możliwości zastosowania w celu jak najefektywniejszej przemiany energii słonecznej w energię elektryczną. W dalszej części pracy opisano projekt modelu autonomicznego systemu podążającego za słońcem sterowanego przez mikrokontroler Arduino. W następnych rozdziałach opisano budowę i zasadę działania systemu nadążnego. Następnie skupiono się na własnych wynikach badań oraz sporządzeniu dziennych i godzinowych charakterystyk energii oraz mocy.</w:t>
       </w:r>
     </w:p>
     <w:p>
@@ -2484,35 +2380,7 @@
         <w:rPr>
           <w:lang w:eastAsia="en-US"/>
         </w:rPr>
-        <w:t>, przyłącza do sieci energetycznej w przypadku instalacji typu on-</w:t>
-      </w:r>
-      <w:proofErr w:type="spellStart"/>
-      <w:r>
-        <w:rPr>
-          <w:lang w:eastAsia="en-US"/>
-        </w:rPr>
-        <w:t>grid</w:t>
-      </w:r>
-      <w:proofErr w:type="spellEnd"/>
-      <w:r>
-        <w:rPr>
-          <w:lang w:eastAsia="en-US"/>
-        </w:rPr>
-        <w:t>, magazynów energii w postaci akumulatorów w przypadku instalacji typu off-</w:t>
-      </w:r>
-      <w:proofErr w:type="spellStart"/>
-      <w:r>
-        <w:rPr>
-          <w:lang w:eastAsia="en-US"/>
-        </w:rPr>
-        <w:t>grid</w:t>
-      </w:r>
-      <w:proofErr w:type="spellEnd"/>
-      <w:r>
-        <w:rPr>
-          <w:lang w:eastAsia="en-US"/>
-        </w:rPr>
-        <w:t xml:space="preserve"> lub obu w przypadku instalacji hybrydowych</w:t>
+        <w:t>, przyłącza do sieci energetycznej w przypadku instalacji typu on-grid, magazynów energii w postaci akumulatorów w przypadku instalacji typu off-grid lub obu w przypadku instalacji hybrydowych</w:t>
       </w:r>
       <w:r>
         <w:rPr>
@@ -2530,35 +2398,7 @@
         <w:rPr>
           <w:lang w:eastAsia="en-US"/>
         </w:rPr>
-        <w:t xml:space="preserve"> Schemat przedstawiający podział systemu fotowoltaicznego na elementy składowe wykorzystywane w obu konfiguracjach (on-</w:t>
-      </w:r>
-      <w:proofErr w:type="spellStart"/>
-      <w:r>
-        <w:rPr>
-          <w:lang w:eastAsia="en-US"/>
-        </w:rPr>
-        <w:t>grid</w:t>
-      </w:r>
-      <w:proofErr w:type="spellEnd"/>
-      <w:r>
-        <w:rPr>
-          <w:lang w:eastAsia="en-US"/>
-        </w:rPr>
-        <w:t xml:space="preserve"> i off-</w:t>
-      </w:r>
-      <w:proofErr w:type="spellStart"/>
-      <w:r>
-        <w:rPr>
-          <w:lang w:eastAsia="en-US"/>
-        </w:rPr>
-        <w:t>grid</w:t>
-      </w:r>
-      <w:proofErr w:type="spellEnd"/>
-      <w:r>
-        <w:rPr>
-          <w:lang w:eastAsia="en-US"/>
-        </w:rPr>
-        <w:t>) został przedstawiony na rysunku 3.1.</w:t>
+        <w:t xml:space="preserve"> Schemat przedstawiający podział systemu fotowoltaicznego na elementy składowe wykorzystywane w obu konfiguracjach (on-grid i off-grid) został przedstawiony na rysunku 3.1.</w:t>
       </w:r>
     </w:p>
     <w:p>
@@ -2613,15 +2453,7 @@
         <w:t>Generacja prądu elektrycznego w ogniwach fotowoltaicznych możliwa jest dzięki</w:t>
       </w:r>
       <w:r>
-        <w:t xml:space="preserve"> efektowi fotowoltaicznemu, polegającemu na powstawaniu siły elektromotorycznej pod wpływem padających na ciało stałe fotonów (promieniowania </w:t>
-      </w:r>
-      <w:proofErr w:type="spellStart"/>
-      <w:r>
-        <w:t>świetlneg</w:t>
-      </w:r>
-      <w:proofErr w:type="spellEnd"/>
-      <w:r>
-        <w:t>). Samo zjawisko fotowoltaiczne opiera się na efekcie fotoelektrycznym wewnętrznym</w:t>
+        <w:t xml:space="preserve"> efektowi fotowoltaicznemu, polegającemu na powstawaniu siły elektromotorycznej pod wpływem padających na ciało stałe fotonów (promieniowania świetlneg). Samo zjawisko fotowoltaiczne opiera się na efekcie fotoelektrycznym wewnętrznym</w:t>
       </w:r>
       <w:r>
         <w:t xml:space="preserve"> [</w:t>
@@ -2732,21 +2564,7 @@
         <w:rPr>
           <w:lang w:eastAsia="en-US"/>
         </w:rPr>
-        <w:t xml:space="preserve">tzn. takie które zmniejszą odbicia światła w zakresie długości fal odpowiadającym za </w:t>
-      </w:r>
-      <w:proofErr w:type="spellStart"/>
-      <w:r>
-        <w:rPr>
-          <w:lang w:eastAsia="en-US"/>
-        </w:rPr>
-        <w:t>fotokonwersję</w:t>
-      </w:r>
-      <w:proofErr w:type="spellEnd"/>
-      <w:r>
-        <w:rPr>
-          <w:lang w:eastAsia="en-US"/>
-        </w:rPr>
-        <w:t xml:space="preserve">. </w:t>
+        <w:t xml:space="preserve">tzn. takie które zmniejszą odbicia światła w zakresie długości fal odpowiadającym za fotokonwersję. </w:t>
       </w:r>
       <w:r>
         <w:rPr>
@@ -2764,55 +2582,13 @@
         <w:rPr>
           <w:lang w:eastAsia="en-US"/>
         </w:rPr>
-        <w:t xml:space="preserve"> np. szkło </w:t>
-      </w:r>
-      <w:proofErr w:type="spellStart"/>
-      <w:r>
-        <w:rPr>
-          <w:lang w:eastAsia="en-US"/>
-        </w:rPr>
-        <w:t>borokrzemowe</w:t>
-      </w:r>
-      <w:proofErr w:type="spellEnd"/>
-      <w:r>
-        <w:rPr>
-          <w:lang w:eastAsia="en-US"/>
-        </w:rPr>
-        <w:t xml:space="preserve"> lub </w:t>
-      </w:r>
-      <w:proofErr w:type="spellStart"/>
-      <w:r>
-        <w:rPr>
-          <w:lang w:eastAsia="en-US"/>
-        </w:rPr>
-        <w:t>teksturyzuje</w:t>
-      </w:r>
-      <w:proofErr w:type="spellEnd"/>
-      <w:r>
-        <w:rPr>
-          <w:lang w:eastAsia="en-US"/>
-        </w:rPr>
-        <w:t xml:space="preserve"> się powierzchnie szyb</w:t>
-      </w:r>
-      <w:r>
-        <w:rPr>
-          <w:lang w:eastAsia="en-US"/>
-        </w:rPr>
-        <w:t xml:space="preserve">. Rozwiązania te mają jednak swoje wady w postaci wysokich kosztów produkcji oraz odkładania się brudu w zagłębieniach </w:t>
-      </w:r>
-      <w:proofErr w:type="spellStart"/>
-      <w:r>
-        <w:rPr>
-          <w:lang w:eastAsia="en-US"/>
-        </w:rPr>
-        <w:t>teksturyzowanych</w:t>
-      </w:r>
-      <w:proofErr w:type="spellEnd"/>
-      <w:r>
-        <w:rPr>
-          <w:lang w:eastAsia="en-US"/>
-        </w:rPr>
-        <w:t xml:space="preserve"> powierzchni [2].</w:t>
+        <w:t xml:space="preserve"> np. szkło borokrzemowe lub teksturyzuje się powierzchnie szyb</w:t>
+      </w:r>
+      <w:r>
+        <w:rPr>
+          <w:lang w:eastAsia="en-US"/>
+        </w:rPr>
+        <w:t>. Rozwiązania te mają jednak swoje wady w postaci wysokich kosztów produkcji oraz odkładania się brudu w zagłębieniach teksturyzowanych powierzchni [2].</w:t>
       </w:r>
     </w:p>
     <w:p>
@@ -2830,34 +2606,14 @@
         </w:rPr>
         <w:t xml:space="preserve">Zabezpieczenie przed wpływem środowiska oraz długotrwałym naświetleniem światłem słonecznym zapewnia również folia polimerowa EVA (ang. </w:t>
       </w:r>
-      <w:proofErr w:type="spellStart"/>
       <w:r>
         <w:rPr>
           <w:i/>
           <w:iCs/>
           <w:lang w:eastAsia="en-US"/>
         </w:rPr>
-        <w:t>ethylene-vinyl</w:t>
-      </w:r>
-      <w:proofErr w:type="spellEnd"/>
-      <w:r>
-        <w:rPr>
-          <w:i/>
-          <w:iCs/>
-          <w:lang w:eastAsia="en-US"/>
-        </w:rPr>
-        <w:t xml:space="preserve"> </w:t>
-      </w:r>
-      <w:proofErr w:type="spellStart"/>
-      <w:r>
-        <w:rPr>
-          <w:i/>
-          <w:iCs/>
-          <w:lang w:eastAsia="en-US"/>
-        </w:rPr>
-        <w:t>acetate</w:t>
-      </w:r>
-      <w:proofErr w:type="spellEnd"/>
+        <w:t>ethylene-vinyl acetate</w:t>
+      </w:r>
       <w:r>
         <w:rPr>
           <w:lang w:eastAsia="en-US"/>
@@ -3106,16 +2862,10 @@
         <w:rPr>
           <w:lang w:eastAsia="en-US"/>
         </w:rPr>
+        <w:lastRenderedPageBreak/>
         <w:tab/>
       </w:r>
       <m:oMath>
-        <m:r>
-          <w:rPr>
-            <w:rFonts w:ascii="Cambria Math" w:hAnsi="Cambria Math"/>
-            <w:lang w:eastAsia="en-US"/>
-          </w:rPr>
-          <w:tab/>
-        </m:r>
         <m:r>
           <w:rPr>
             <w:rFonts w:ascii="Cambria Math" w:hAnsi="Cambria Math"/>
@@ -3159,7 +2909,6 @@
         <w:rPr>
           <w:lang w:eastAsia="en-US"/>
         </w:rPr>
-        <w:lastRenderedPageBreak/>
         <w:t>Dwoma pozostałymi wielkościami bezpośrednio związanymi z</w:t>
       </w:r>
       <w:r>
@@ -3422,39 +3171,31 @@
         </w:rPr>
         <w:t xml:space="preserve"> (ang. </w:t>
       </w:r>
-      <w:proofErr w:type="spellStart"/>
       <w:r>
         <w:rPr>
           <w:i/>
           <w:iCs/>
           <w:lang w:eastAsia="en-US"/>
         </w:rPr>
-        <w:t>Fill</w:t>
-      </w:r>
-      <w:proofErr w:type="spellEnd"/>
-      <w:r>
-        <w:rPr>
-          <w:i/>
-          <w:iCs/>
-          <w:lang w:eastAsia="en-US"/>
-        </w:rPr>
-        <w:t xml:space="preserve"> </w:t>
-      </w:r>
-      <w:proofErr w:type="spellStart"/>
-      <w:r>
-        <w:rPr>
-          <w:i/>
-          <w:iCs/>
-          <w:lang w:eastAsia="en-US"/>
-        </w:rPr>
-        <w:t>Factor</w:t>
-      </w:r>
-      <w:proofErr w:type="spellEnd"/>
-      <w:r>
-        <w:rPr>
-          <w:lang w:eastAsia="en-US"/>
-        </w:rPr>
-        <w:t>). Współczynnika wypełniania oblicza się ze wzoru 3.3.</w:t>
+        <w:t>Fill Factor</w:t>
+      </w:r>
+      <w:r>
+        <w:rPr>
+          <w:lang w:eastAsia="en-US"/>
+        </w:rPr>
+        <w:t>)</w:t>
+      </w:r>
+      <w:r>
+        <w:rPr>
+          <w:lang w:eastAsia="en-US"/>
+        </w:rPr>
+        <w:t xml:space="preserve"> [3]</w:t>
+      </w:r>
+      <w:r>
+        <w:rPr>
+          <w:lang w:eastAsia="en-US"/>
+        </w:rPr>
+        <w:t>. Współczynnika wypełniania oblicza się ze wzoru 3.3.</w:t>
       </w:r>
     </w:p>
     <w:p>
@@ -3559,21 +3300,7 @@
                 <w:rFonts w:ascii="Cambria Math" w:hAnsi="Cambria Math"/>
                 <w:lang w:eastAsia="en-US"/>
               </w:rPr>
-              <m:t xml:space="preserve"> </m:t>
-            </m:r>
-            <m:r>
-              <w:rPr>
-                <w:rFonts w:ascii="Cambria Math" w:hAnsi="Cambria Math"/>
-                <w:lang w:eastAsia="en-US"/>
-              </w:rPr>
-              <m:t>∙</m:t>
-            </m:r>
-            <m:r>
-              <w:rPr>
-                <w:rFonts w:ascii="Cambria Math" w:hAnsi="Cambria Math"/>
-                <w:lang w:eastAsia="en-US"/>
-              </w:rPr>
-              <m:t xml:space="preserve"> </m:t>
+              <m:t xml:space="preserve"> ∙ </m:t>
             </m:r>
             <m:sSub>
               <m:sSubPr>
@@ -3658,21 +3385,7 @@
                 <w:rFonts w:ascii="Cambria Math" w:hAnsi="Cambria Math"/>
                 <w:lang w:eastAsia="en-US"/>
               </w:rPr>
-              <m:t xml:space="preserve"> </m:t>
-            </m:r>
-            <m:r>
-              <w:rPr>
-                <w:rFonts w:ascii="Cambria Math" w:hAnsi="Cambria Math"/>
-                <w:lang w:eastAsia="en-US"/>
-              </w:rPr>
-              <m:t>∙</m:t>
-            </m:r>
-            <m:r>
-              <w:rPr>
-                <w:rFonts w:ascii="Cambria Math" w:hAnsi="Cambria Math"/>
-                <w:lang w:eastAsia="en-US"/>
-              </w:rPr>
-              <m:t xml:space="preserve"> </m:t>
+              <m:t xml:space="preserve"> ∙ </m:t>
             </m:r>
             <m:sSub>
               <m:sSubPr>
@@ -3739,21 +3452,7 @@
                 <w:rFonts w:ascii="Cambria Math" w:hAnsi="Cambria Math"/>
                 <w:lang w:eastAsia="en-US"/>
               </w:rPr>
-              <m:t xml:space="preserve"> </m:t>
-            </m:r>
-            <m:r>
-              <w:rPr>
-                <w:rFonts w:ascii="Cambria Math" w:hAnsi="Cambria Math"/>
-                <w:lang w:eastAsia="en-US"/>
-              </w:rPr>
-              <m:t>∙</m:t>
-            </m:r>
-            <m:r>
-              <w:rPr>
-                <w:rFonts w:ascii="Cambria Math" w:hAnsi="Cambria Math"/>
-                <w:lang w:eastAsia="en-US"/>
-              </w:rPr>
-              <m:t xml:space="preserve"> </m:t>
+              <m:t xml:space="preserve"> ∙ </m:t>
             </m:r>
             <m:sSub>
               <m:sSubPr>
@@ -3875,7 +3574,19 @@
         <w:rPr>
           <w:lang w:eastAsia="en-US"/>
         </w:rPr>
-        <w:t>60÷70%.</w:t>
+        <w:t>60÷70%</w:t>
+      </w:r>
+      <w:r>
+        <w:rPr>
+          <w:lang w:eastAsia="en-US"/>
+        </w:rPr>
+        <w:t xml:space="preserve"> [3]</w:t>
+      </w:r>
+      <w:r>
+        <w:rPr>
+          <w:lang w:eastAsia="en-US"/>
+        </w:rPr>
+        <w:t>.</w:t>
       </w:r>
     </w:p>
     <w:p>
@@ -3910,21 +3621,7 @@
         <w:rPr>
           <w:lang w:eastAsia="en-US"/>
         </w:rPr>
-        <w:t xml:space="preserve">Uzyskana energia przy pomocy modułów PV nie nadaje się bezpośrednio do podłączenia pod sieć energetyczną, dlatego kluczowe jest przekształcenie prądu stałego płynącego w generatorze PV do postaci prądu przemiennego, którego parametry są zgodne z siecią energetyczną (w Polsce napięcie 230 V oraz częstotliwość 50 </w:t>
-      </w:r>
-      <w:proofErr w:type="spellStart"/>
-      <w:r>
-        <w:rPr>
-          <w:lang w:eastAsia="en-US"/>
-        </w:rPr>
-        <w:t>Hz</w:t>
-      </w:r>
-      <w:proofErr w:type="spellEnd"/>
-      <w:r>
-        <w:rPr>
-          <w:lang w:eastAsia="en-US"/>
-        </w:rPr>
-        <w:t xml:space="preserve">) [3]. </w:t>
+        <w:t xml:space="preserve">Uzyskana energia przy pomocy modułów PV nie nadaje się bezpośrednio do podłączenia pod sieć energetyczną, dlatego kluczowe jest przekształcenie prądu stałego płynącego w generatorze PV do postaci prądu przemiennego, którego parametry są zgodne z siecią energetyczną (w Polsce napięcie 230 V oraz częstotliwość 50 Hz) [3]. </w:t>
       </w:r>
       <w:r>
         <w:rPr>
@@ -3938,18 +3635,8 @@
           <w:iCs/>
           <w:lang w:eastAsia="en-US"/>
         </w:rPr>
-        <w:t xml:space="preserve">ang. </w:t>
-      </w:r>
-      <w:proofErr w:type="spellStart"/>
-      <w:r>
-        <w:rPr>
-          <w:i/>
-          <w:iCs/>
-          <w:lang w:eastAsia="en-US"/>
-        </w:rPr>
-        <w:t>inverter</w:t>
-      </w:r>
-      <w:proofErr w:type="spellEnd"/>
+        <w:t>ang. inverter</w:t>
+      </w:r>
       <w:r>
         <w:rPr>
           <w:lang w:eastAsia="en-US"/>
@@ -3972,28 +3659,14 @@
         <w:rPr>
           <w:lang w:eastAsia="en-US"/>
         </w:rPr>
-        <w:t xml:space="preserve"> produkowanej przez system fotowoltaiczny. Podziału dostępnych na rynku falowników można dokonać według różnych kryteriów: ze względu na sposób współpracy z siecią (wyspowe, sieciowe oraz hybrydowe), </w:t>
+        <w:t xml:space="preserve"> produkowanej przez system </w:t>
       </w:r>
       <w:r>
         <w:rPr>
           <w:lang w:eastAsia="en-US"/>
         </w:rPr>
         <w:lastRenderedPageBreak/>
-        <w:t>ze względu na budowę wewnętrzną (transformatorowe oraz beztransformatorowe) oraz ze względu na wielkość (</w:t>
-      </w:r>
-      <w:proofErr w:type="spellStart"/>
-      <w:r>
-        <w:rPr>
-          <w:lang w:eastAsia="en-US"/>
-        </w:rPr>
-        <w:t>mikrofalowniki</w:t>
-      </w:r>
-      <w:proofErr w:type="spellEnd"/>
-      <w:r>
-        <w:rPr>
-          <w:lang w:eastAsia="en-US"/>
-        </w:rPr>
-        <w:t>, falowniki szeregowe oraz falowniki centralne)</w:t>
+        <w:t>fotowoltaiczny. Podziału dostępnych na rynku falowników można dokonać według różnych kryteriów: ze względu na sposób współpracy z siecią (wyspowe, sieciowe oraz hybrydowe), ze względu na budowę wewnętrzną (transformatorowe oraz beztransformatorowe) oraz ze względu na wielkość (mikrofalowniki, falowniki szeregowe oraz falowniki centralne)</w:t>
       </w:r>
       <w:r>
         <w:rPr>
@@ -4137,53 +3810,87 @@
           <w:iCs/>
           <w:lang w:eastAsia="en-US"/>
         </w:rPr>
-        <w:t xml:space="preserve">Maximum Power Point </w:t>
-      </w:r>
-      <w:proofErr w:type="spellStart"/>
+        <w:t>Maximum Power Point Tracking</w:t>
+      </w:r>
+      <w:r>
+        <w:rPr>
+          <w:lang w:eastAsia="en-US"/>
+        </w:rPr>
+        <w:t>) których zadaniem jest obciążenie modułów w generatorze PV w taki sposób, aby generowały największą moc oraz zabezpieczenia wejściowe w postaci bezpieczników i ograniczników</w:t>
+      </w:r>
+      <w:r>
+        <w:rPr>
+          <w:lang w:eastAsia="en-US"/>
+        </w:rPr>
+        <w:t xml:space="preserve"> [1]</w:t>
+      </w:r>
+      <w:r>
+        <w:rPr>
+          <w:lang w:eastAsia="en-US"/>
+        </w:rPr>
+        <w:t xml:space="preserve">. Zadaniem przetwornicy DC/AC jest </w:t>
+      </w:r>
+      <w:r>
+        <w:rPr>
+          <w:lang w:eastAsia="en-US"/>
+        </w:rPr>
+        <w:t>przekształcenie prądu stałego na wejściu do przemiennego o przebiegu prostokątnym dużej częstotliwości. Dzięki tej operacji możliwa jest praca transformatora z częstotliwością 20÷24 kHz</w:t>
+      </w:r>
+      <w:r>
+        <w:rPr>
+          <w:lang w:eastAsia="en-US"/>
+        </w:rPr>
+        <w:t xml:space="preserve"> [3]</w:t>
+      </w:r>
+      <w:r>
+        <w:rPr>
+          <w:lang w:eastAsia="en-US"/>
+        </w:rPr>
+        <w:t xml:space="preserve">. Układ prostowniczy ponownie wyprostowuje prąd o przebiegu prostokątnym, który następnie jest przekształcany w mostku kluczy półprzewodnikowych (ang. </w:t>
+      </w:r>
       <w:r>
         <w:rPr>
           <w:i/>
           <w:iCs/>
           <w:lang w:eastAsia="en-US"/>
         </w:rPr>
-        <w:t>Tracking</w:t>
-      </w:r>
-      <w:proofErr w:type="spellEnd"/>
-      <w:r>
-        <w:rPr>
-          <w:lang w:eastAsia="en-US"/>
-        </w:rPr>
-        <w:t>) których zadaniem jest obciążenie modułów w generatorze PV w taki sposób, aby generowały największą moc oraz zabezpieczenia wejściowe w postaci bezpieczników i ograniczników</w:t>
-      </w:r>
-      <w:r>
-        <w:rPr>
-          <w:lang w:eastAsia="en-US"/>
-        </w:rPr>
-        <w:t xml:space="preserve"> [1]</w:t>
-      </w:r>
-      <w:r>
-        <w:rPr>
-          <w:lang w:eastAsia="en-US"/>
-        </w:rPr>
-        <w:t xml:space="preserve">. Zadaniem przetwornicy DC/AC jest </w:t>
-      </w:r>
-      <w:r>
-        <w:rPr>
-          <w:lang w:eastAsia="en-US"/>
-        </w:rPr>
-        <w:t>przekształcenie prądu stałego na wejściu do przemiennego o przebiegu prostokątnym dużej częstotliwości. Dzięki tej operacji możliwa jest praca transformatora z częstotliwością 20÷24 kHz</w:t>
-      </w:r>
-      <w:r>
-        <w:rPr>
-          <w:lang w:eastAsia="en-US"/>
-        </w:rPr>
-        <w:t xml:space="preserve"> [3]</w:t>
-      </w:r>
-      <w:r>
-        <w:rPr>
-          <w:lang w:eastAsia="en-US"/>
-        </w:rPr>
-        <w:t xml:space="preserve">. Układ prostowniczy ponownie wyprostowuje prąd o przebiegu prostokątnym, który następnie jest przekształcany w mostku kluczy półprzewodnikowych (ang. </w:t>
+        <w:t>H-Bridge</w:t>
+      </w:r>
+      <w:r>
+        <w:rPr>
+          <w:lang w:eastAsia="en-US"/>
+        </w:rPr>
+        <w:t>) do oczekiwanego na wyjściu prądu o przebiegu sinusoidalnym. Sam mostek H jest najważniejszym elementem składowym każdego falownika, po</w:t>
+      </w:r>
+      <w:r>
+        <w:rPr>
+          <w:lang w:eastAsia="en-US"/>
+        </w:rPr>
+        <w:t xml:space="preserve">nieważ to on bez względu na sygnał wejściowy wytwarza odpowiedni sygnał wyjściowy. Na wyjściu falownika instalowane są również układy filtrujące zbudowane z dławików i kondensatorów których celem jest wyeliminowanie zakłóceń . </w:t>
+      </w:r>
+      <w:r>
+        <w:rPr>
+          <w:lang w:eastAsia="en-US"/>
+        </w:rPr>
+        <w:t xml:space="preserve">Kontrolę </w:t>
+      </w:r>
+      <w:r>
+        <w:rPr>
+          <w:lang w:eastAsia="en-US"/>
+        </w:rPr>
+        <w:t>nad sterowaniem oraz odpowiednią pracą falownika sprawują elektroniczne układy sterujące i monitorujące parametry pracy falownika oraz ilość wyprodukowanej energii</w:t>
+      </w:r>
+      <w:r>
+        <w:rPr>
+          <w:lang w:eastAsia="en-US"/>
+        </w:rPr>
+        <w:t xml:space="preserve">. </w:t>
+      </w:r>
+      <w:r>
+        <w:rPr>
+          <w:lang w:eastAsia="en-US"/>
+        </w:rPr>
+        <w:t xml:space="preserve">W przypadku falowników transformatorowych </w:t>
       </w:r>
       <w:r>
         <w:rPr>
@@ -4191,43 +3898,31 @@
           <w:iCs/>
           <w:lang w:eastAsia="en-US"/>
         </w:rPr>
-        <w:t>H-Bridge</w:t>
-      </w:r>
-      <w:r>
-        <w:rPr>
-          <w:lang w:eastAsia="en-US"/>
-        </w:rPr>
-        <w:t>) do oczekiwanego na wyjściu prądu o przebiegu sinusoidalnym. Sam mostek H jest najważniejszym elementem składowym każdego falownika, po</w:t>
-      </w:r>
-      <w:r>
-        <w:rPr>
-          <w:lang w:eastAsia="en-US"/>
-        </w:rPr>
-        <w:t xml:space="preserve">nieważ to on bez względu na sygnał wejściowy wytwarza odpowiedni sygnał wyjściowy. Na wyjściu falownika instalowane są również układy filtrujące zbudowane z dławików i kondensatorów których celem jest wyeliminowanie zakłóceń . </w:t>
-      </w:r>
-      <w:r>
-        <w:rPr>
-          <w:lang w:eastAsia="en-US"/>
-        </w:rPr>
-        <w:t xml:space="preserve">Kontrolę </w:t>
-      </w:r>
-      <w:r>
-        <w:rPr>
-          <w:lang w:eastAsia="en-US"/>
-        </w:rPr>
-        <w:t>nad sterowaniem oraz odpowiednią pracą falownika sprawują elektroniczne układy sterujące i monitorujące parametry pracy falownika oraz ilość wyprodukowanej energii</w:t>
-      </w:r>
-      <w:r>
-        <w:rPr>
-          <w:lang w:eastAsia="en-US"/>
-        </w:rPr>
-        <w:t xml:space="preserve">. </w:t>
-      </w:r>
-      <w:r>
-        <w:rPr>
-          <w:lang w:eastAsia="en-US"/>
-        </w:rPr>
-        <w:t xml:space="preserve">W przypadku falowników transformatorowych </w:t>
+        <w:t>„niskiej częstotliwości” LF</w:t>
+      </w:r>
+      <w:r>
+        <w:rPr>
+          <w:lang w:eastAsia="en-US"/>
+        </w:rPr>
+        <w:t>, w ich budowie nie występuje przetwornica DC/AC oraz pośredni układ prostowniczy, a miejsce transformatora pracującego z częstotliwością 50 Hz jest na końcu falownika, tuż za filtrami sieciowymi</w:t>
+      </w:r>
+      <w:r>
+        <w:rPr>
+          <w:lang w:eastAsia="en-US"/>
+        </w:rPr>
+        <w:t xml:space="preserve"> [3]</w:t>
+      </w:r>
+      <w:r>
+        <w:rPr>
+          <w:lang w:eastAsia="en-US"/>
+        </w:rPr>
+        <w:t>.</w:t>
+      </w:r>
+      <w:r>
+        <w:rPr>
+          <w:lang w:eastAsia="en-US"/>
+        </w:rPr>
+        <w:t xml:space="preserve"> Schemat przestawiający budowę falownika transformatorowego </w:t>
       </w:r>
       <w:r>
         <w:rPr>
@@ -4235,45 +3930,7 @@
           <w:iCs/>
           <w:lang w:eastAsia="en-US"/>
         </w:rPr>
-        <w:t>„niskiej częstotliwości” LF</w:t>
-      </w:r>
-      <w:r>
-        <w:rPr>
-          <w:lang w:eastAsia="en-US"/>
-        </w:rPr>
-        <w:t xml:space="preserve">, w ich budowie nie występuje przetwornica DC/AC oraz pośredni układ prostowniczy, a miejsce transformatora pracującego z częstotliwością 50 </w:t>
-      </w:r>
-      <w:proofErr w:type="spellStart"/>
-      <w:r>
-        <w:rPr>
-          <w:lang w:eastAsia="en-US"/>
-        </w:rPr>
-        <w:t>Hz</w:t>
-      </w:r>
-      <w:proofErr w:type="spellEnd"/>
-      <w:r>
-        <w:rPr>
-          <w:lang w:eastAsia="en-US"/>
-        </w:rPr>
-        <w:t xml:space="preserve"> jest na końcu falownika, tuż za filtrami sieciowymi</w:t>
-      </w:r>
-      <w:r>
-        <w:rPr>
-          <w:lang w:eastAsia="en-US"/>
-        </w:rPr>
-        <w:t xml:space="preserve"> [3]</w:t>
-      </w:r>
-      <w:r>
-        <w:rPr>
-          <w:lang w:eastAsia="en-US"/>
-        </w:rPr>
-        <w:t>.</w:t>
-      </w:r>
-      <w:r>
-        <w:rPr>
-          <w:lang w:eastAsia="en-US"/>
-        </w:rPr>
-        <w:t xml:space="preserve"> Schemat przestawiający budowę falownika transformatorowego </w:t>
+        <w:t>LF</w:t>
       </w:r>
       <w:r>
         <w:rPr>
@@ -4281,7 +3938,44 @@
           <w:iCs/>
           <w:lang w:eastAsia="en-US"/>
         </w:rPr>
-        <w:t>LF</w:t>
+        <w:t xml:space="preserve"> </w:t>
+      </w:r>
+      <w:r>
+        <w:rPr>
+          <w:lang w:eastAsia="en-US"/>
+        </w:rPr>
+        <w:t>został</w:t>
+      </w:r>
+      <w:r>
+        <w:rPr>
+          <w:lang w:eastAsia="en-US"/>
+        </w:rPr>
+        <w:t xml:space="preserve"> przedstawiony na rysunku 3.4.</w:t>
+      </w:r>
+    </w:p>
+    <w:p>
+      <w:pPr>
+        <w:spacing w:line="360" w:lineRule="auto"/>
+        <w:ind w:firstLine="567"/>
+        <w:rPr>
+          <w:lang w:eastAsia="en-US"/>
+        </w:rPr>
+      </w:pPr>
+    </w:p>
+    <w:p>
+      <w:pPr>
+        <w:spacing w:line="360" w:lineRule="auto"/>
+        <w:ind w:firstLine="567"/>
+        <w:rPr>
+          <w:lang w:eastAsia="en-US"/>
+        </w:rPr>
+      </w:pPr>
+      <w:r>
+        <w:rPr>
+          <w:lang w:eastAsia="en-US"/>
+        </w:rPr>
+        <w:lastRenderedPageBreak/>
+        <w:t xml:space="preserve">Falownik transformatorowy </w:t>
       </w:r>
       <w:r>
         <w:rPr>
@@ -4289,43 +3983,13 @@
           <w:iCs/>
           <w:lang w:eastAsia="en-US"/>
         </w:rPr>
-        <w:t xml:space="preserve"> </w:t>
-      </w:r>
-      <w:r>
-        <w:rPr>
-          <w:lang w:eastAsia="en-US"/>
-        </w:rPr>
-        <w:t>został</w:t>
-      </w:r>
-      <w:r>
-        <w:rPr>
-          <w:lang w:eastAsia="en-US"/>
-        </w:rPr>
-        <w:t xml:space="preserve"> przedstawiony na rysunku 3.4.</w:t>
-      </w:r>
-    </w:p>
-    <w:p>
-      <w:pPr>
-        <w:spacing w:line="360" w:lineRule="auto"/>
-        <w:ind w:firstLine="567"/>
-        <w:rPr>
-          <w:lang w:eastAsia="en-US"/>
-        </w:rPr>
-      </w:pPr>
-    </w:p>
-    <w:p>
-      <w:pPr>
-        <w:spacing w:line="360" w:lineRule="auto"/>
-        <w:ind w:firstLine="567"/>
-        <w:rPr>
-          <w:lang w:eastAsia="en-US"/>
-        </w:rPr>
-      </w:pPr>
-      <w:r>
-        <w:rPr>
-          <w:lang w:eastAsia="en-US"/>
-        </w:rPr>
-        <w:t xml:space="preserve">Falownik transformatorowy </w:t>
+        <w:t xml:space="preserve">LF </w:t>
+      </w:r>
+      <w:r>
+        <w:rPr>
+          <w:lang w:eastAsia="en-US"/>
+        </w:rPr>
+        <w:t xml:space="preserve">w porównaniu z </w:t>
       </w:r>
       <w:r>
         <w:rPr>
@@ -4333,34 +3997,13 @@
           <w:iCs/>
           <w:lang w:eastAsia="en-US"/>
         </w:rPr>
-        <w:t xml:space="preserve">LF </w:t>
-      </w:r>
-      <w:r>
-        <w:rPr>
-          <w:lang w:eastAsia="en-US"/>
-        </w:rPr>
-        <w:t xml:space="preserve">w porównaniu z </w:t>
-      </w:r>
-      <w:r>
-        <w:rPr>
-          <w:i/>
-          <w:iCs/>
-          <w:lang w:eastAsia="en-US"/>
-        </w:rPr>
         <w:t>HF</w:t>
       </w:r>
       <w:r>
         <w:rPr>
           <w:lang w:eastAsia="en-US"/>
         </w:rPr>
-        <w:t xml:space="preserve"> wyróżnia się mniejszą sprawnością, większą wagą oraz rozmiarem, ale jest także mniej awaryjny oraz prostszy w </w:t>
-      </w:r>
-      <w:r>
-        <w:rPr>
-          <w:lang w:eastAsia="en-US"/>
-        </w:rPr>
-        <w:lastRenderedPageBreak/>
-        <w:t>budowie</w:t>
+        <w:t xml:space="preserve"> wyróżnia się mniejszą sprawnością, większą wagą oraz rozmiarem, ale jest także mniej awaryjny oraz prostszy w budowie</w:t>
       </w:r>
       <w:r>
         <w:rPr>
@@ -4570,21 +4213,13 @@
         <w:rPr>
           <w:lang w:eastAsia="en-US"/>
         </w:rPr>
-        <w:t xml:space="preserve">Falowniki w zależności od mocy nominalnej oraz sposobu połączenia dzielimy na </w:t>
-      </w:r>
-      <w:proofErr w:type="spellStart"/>
-      <w:r>
-        <w:rPr>
-          <w:lang w:eastAsia="en-US"/>
-        </w:rPr>
-        <w:t>mikrofalowniki</w:t>
-      </w:r>
-      <w:proofErr w:type="spellEnd"/>
-      <w:r>
-        <w:rPr>
-          <w:lang w:eastAsia="en-US"/>
-        </w:rPr>
-        <w:t>, falowniki szeregowe i falowniki centralne. Koncepcja wymienionych typów falowników została przedstawiona na rysunku 3.7</w:t>
+        <w:t>Falowniki w zależności od mocy nominalnej oraz sposobu połączenia dzielimy na mikrofalowniki, falowniki szeregowe i falowniki centralne. Koncepcja wymienionych typów falowników została przedstawiona na rysunku 3.7</w:t>
+      </w:r>
+      <w:r>
+        <w:rPr>
+          <w:lang w:eastAsia="en-US"/>
+        </w:rPr>
+        <w:t>.</w:t>
       </w:r>
     </w:p>
     <w:p>
@@ -4604,19 +4239,12 @@
           <w:lang w:eastAsia="en-US"/>
         </w:rPr>
       </w:pPr>
-      <w:proofErr w:type="spellStart"/>
-      <w:r>
-        <w:rPr>
-          <w:lang w:eastAsia="en-US"/>
-        </w:rPr>
-        <w:t>Mikrofalowniki</w:t>
-      </w:r>
-      <w:proofErr w:type="spellEnd"/>
-      <w:r>
-        <w:rPr>
-          <w:lang w:eastAsia="en-US"/>
-        </w:rPr>
-        <w:t xml:space="preserve"> mogą współpracować z jednym modułem fotowoltaicznym o mocy ok. 0,3 kW, falowniki szeregowe z szeregiem modułów od mocy łącznej od 1 do 50 kW, a falowniki centralne obsługują całe farmy fotowoltaiczne o dużych mocach.</w:t>
+      <w:r>
+        <w:rPr>
+          <w:lang w:eastAsia="en-US"/>
+        </w:rPr>
+        <w:lastRenderedPageBreak/>
+        <w:t>Mikrofalowniki mogą współpracować z jednym modułem fotowoltaicznym o mocy ok. 0,3 kW, falowniki szeregowe z szeregiem modułów od mocy łącznej od 1 do 50 kW, a falowniki centralne obsługują całe farmy fotowoltaiczne o dużych mocach.</w:t>
       </w:r>
     </w:p>
     <w:p>
@@ -4625,7 +4253,6 @@
       </w:pPr>
       <w:bookmarkStart w:id="12" w:name="_Toc85478904"/>
       <w:r>
-        <w:lastRenderedPageBreak/>
         <w:t>Odbiorniki energii elektrycznej</w:t>
       </w:r>
       <w:bookmarkEnd w:id="12"/>
@@ -4660,7 +4287,19 @@
         <w:rPr>
           <w:lang w:eastAsia="en-US"/>
         </w:rPr>
-        <w:t>Wyróżnia się trzy podstawowe typy instalacji fotowoltaicznych przy podziale ze względu na dołączone do niej odbiorniki: instalacje sieciowe, instalacje autonomiczne (inaczej „wyspowe”) oraz instalacje hybrydowe będą połączeniem dwóch pierwszych.</w:t>
+        <w:t>Wyróżnia się trzy podstawowe typy instalacji fotowoltaicznych przy podziale ze względu na dołączone do niej odbiorniki: instalacje sieciowe, instalacje autonomiczne (inaczej „wyspowe”) oraz instalacje hybrydowe będą połączeniem dwóch pierwszych</w:t>
+      </w:r>
+      <w:r>
+        <w:rPr>
+          <w:lang w:eastAsia="en-US"/>
+        </w:rPr>
+        <w:t xml:space="preserve"> [3]</w:t>
+      </w:r>
+      <w:r>
+        <w:rPr>
+          <w:lang w:eastAsia="en-US"/>
+        </w:rPr>
+        <w:t>.</w:t>
       </w:r>
     </w:p>
     <w:p>
@@ -4712,6 +4351,147 @@
         </w:rPr>
         <w:t xml:space="preserve">, energia wprowadzana jest do wewnętrznej sieci budynku wraz z możliwością doprowadzenia energii do zewnętrznej sieci publicznej. </w:t>
       </w:r>
+      <w:r>
+        <w:rPr>
+          <w:lang w:eastAsia="en-US"/>
+        </w:rPr>
+        <w:t xml:space="preserve">Podpodział systemów sieciowych realizowany jest poprzez kryterium stosowanych falowników i został przedstawiony w rozdziale 3.2.3 [3].  </w:t>
+      </w:r>
+      <w:r>
+        <w:rPr>
+          <w:lang w:eastAsia="en-US"/>
+        </w:rPr>
+        <w:t xml:space="preserve">Przeważającą część montowanych instalacji fotowoltaicznych na świecie są </w:t>
+      </w:r>
+      <w:r>
+        <w:rPr>
+          <w:lang w:eastAsia="en-US"/>
+        </w:rPr>
+        <w:t xml:space="preserve">to </w:t>
+      </w:r>
+      <w:r>
+        <w:rPr>
+          <w:lang w:eastAsia="en-US"/>
+        </w:rPr>
+        <w:t>instalac</w:t>
+      </w:r>
+      <w:r>
+        <w:rPr>
+          <w:lang w:eastAsia="en-US"/>
+        </w:rPr>
+        <w:t>je sieciowe. Wynika to bezpośrednio z braku konieczności stosowania akumulatorów w instalacji sieciowej co przekłada się na mniejszy koszt tego typu instalacji [1]. Schemat ideowy instalacji sieciowej został przedstawiony na rysunku 3.8.</w:t>
+      </w:r>
+    </w:p>
+    <w:p>
+      <w:pPr>
+        <w:spacing w:line="360" w:lineRule="auto"/>
+        <w:ind w:firstLine="567"/>
+        <w:jc w:val="both"/>
+        <w:rPr>
+          <w:lang w:eastAsia="en-US"/>
+        </w:rPr>
+      </w:pPr>
+    </w:p>
+    <w:p>
+      <w:pPr>
+        <w:spacing w:line="360" w:lineRule="auto"/>
+        <w:ind w:firstLine="567"/>
+        <w:jc w:val="both"/>
+        <w:rPr>
+          <w:lang w:eastAsia="en-US"/>
+        </w:rPr>
+      </w:pPr>
+      <w:r>
+        <w:rPr>
+          <w:lang w:eastAsia="en-US"/>
+        </w:rPr>
+        <w:t>Kluczowym aspektem systemu sieciowego jest zaznaczony na rysunku 3.8 możliwy przepływ prądu do sieci elektroenergetycznej w obu kierunkach. Prąd stały produkowany przez generator PV zamieniany jest na prąd przemienny w falowniku sieciowym, a następnie przetransformowany prąd wykorzystywany jest w instalacji domowej wraz z prądem z sieci elektroenergetycznej [1]. Nadwyżka wyprodukowanej energii przez system fotowoltaiczny</w:t>
+      </w:r>
+      <w:r>
+        <w:rPr>
+          <w:lang w:eastAsia="en-US"/>
+        </w:rPr>
+        <w:t xml:space="preserve"> w instalacji sieciowej może być odsprzedana dostawcy energii. Zgodnie z wykresem przedstawionym na rysunku 3.9 pokazującym zapotrzebowanie budynku na moc w odniesieniu do mocy produkowanej przez instalację fotowoltaiczną, widać brak synchronizacji zapotrzebowani</w:t>
+      </w:r>
+      <w:r>
+        <w:rPr>
+          <w:lang w:eastAsia="en-US"/>
+        </w:rPr>
+        <w:t>a</w:t>
+      </w:r>
+      <w:r>
+        <w:rPr>
+          <w:lang w:eastAsia="en-US"/>
+        </w:rPr>
+        <w:t xml:space="preserve"> energetycznego budynku oraz produkcji przydomowej elektrowni słonecznej. </w:t>
+      </w:r>
+    </w:p>
+    <w:p>
+      <w:pPr>
+        <w:spacing w:line="360" w:lineRule="auto"/>
+        <w:ind w:firstLine="567"/>
+        <w:jc w:val="both"/>
+        <w:rPr>
+          <w:lang w:eastAsia="en-US"/>
+        </w:rPr>
+      </w:pPr>
+    </w:p>
+    <w:p>
+      <w:pPr>
+        <w:spacing w:line="360" w:lineRule="auto"/>
+        <w:ind w:firstLine="567"/>
+        <w:jc w:val="both"/>
+        <w:rPr>
+          <w:lang w:eastAsia="en-US"/>
+        </w:rPr>
+      </w:pPr>
+    </w:p>
+    <w:p>
+      <w:pPr>
+        <w:spacing w:line="360" w:lineRule="auto"/>
+        <w:ind w:firstLine="567"/>
+        <w:jc w:val="both"/>
+        <w:rPr>
+          <w:lang w:eastAsia="en-US"/>
+        </w:rPr>
+      </w:pPr>
+    </w:p>
+    <w:p>
+      <w:pPr>
+        <w:spacing w:line="360" w:lineRule="auto"/>
+        <w:ind w:firstLine="567"/>
+        <w:jc w:val="both"/>
+        <w:rPr>
+          <w:lang w:eastAsia="en-US"/>
+        </w:rPr>
+      </w:pPr>
+    </w:p>
+    <w:p>
+      <w:pPr>
+        <w:spacing w:line="360" w:lineRule="auto"/>
+        <w:jc w:val="both"/>
+        <w:rPr>
+          <w:lang w:eastAsia="en-US"/>
+        </w:rPr>
+      </w:pPr>
+      <w:r>
+        <w:rPr>
+          <w:lang w:eastAsia="en-US"/>
+        </w:rPr>
+        <w:t xml:space="preserve">Z powodu braku synchronizacji </w:t>
+      </w:r>
+      <w:r>
+        <w:rPr>
+          <w:lang w:eastAsia="en-US"/>
+        </w:rPr>
+        <w:t>tych dwóch wielkości korzystna jest współpraca posiadacza instalacji fotowoltaicznej z dostawcą energii elektrycznej. Gdy moc instalacji PV przewyższa zapotrzebowanie mocy budynku, energie jest odsprzedawana do dostawcy oraz analogicznie gdy zapotrzebowanie mocy budynku przewyższa moc instalacji PV, energia do zasilania instalacji domowej pobierana jest z sieci energetycznej.</w:t>
+      </w:r>
+      <w:r>
+        <w:rPr>
+          <w:lang w:eastAsia="en-US"/>
+        </w:rPr>
+        <w:t xml:space="preserve"> Wadą instalacji sieciowej jest jej nieaktywność w przypadku awarii sieci energetycznej, nawet gdy warunki słoneczne pozwalają na zasilenie instalacji domowej tylko poprzez system fotowoltaiczny [1]. Sprowadza się to do stwierdzenia że system w konfiguracji sieciowej jest całkowicie zależy od zewnętrznego dostawcy energii.</w:t>
+      </w:r>
     </w:p>
     <w:p>
       <w:pPr>
@@ -4732,6 +4512,349 @@
         <w:t>Instalacja wyspowa</w:t>
       </w:r>
       <w:bookmarkEnd w:id="14"/>
+    </w:p>
+    <w:p>
+      <w:pPr>
+        <w:spacing w:line="360" w:lineRule="auto"/>
+        <w:ind w:firstLine="567"/>
+        <w:jc w:val="both"/>
+        <w:rPr>
+          <w:lang w:eastAsia="en-US"/>
+        </w:rPr>
+      </w:pPr>
+      <w:r>
+        <w:rPr>
+          <w:lang w:eastAsia="en-US"/>
+        </w:rPr>
+        <w:t>Innym typem instalacji PV jest instalacja autonomiczna, nazywana również wyspową. Schemat ideowy instalacji wyspowej został przedstawiony na rysunku 3.10.</w:t>
+      </w:r>
+    </w:p>
+    <w:p>
+      <w:pPr>
+        <w:spacing w:line="360" w:lineRule="auto"/>
+        <w:ind w:firstLine="567"/>
+        <w:rPr>
+          <w:lang w:eastAsia="en-US"/>
+        </w:rPr>
+      </w:pPr>
+    </w:p>
+    <w:p>
+      <w:pPr>
+        <w:spacing w:line="360" w:lineRule="auto"/>
+        <w:ind w:firstLine="567"/>
+        <w:jc w:val="both"/>
+        <w:rPr>
+          <w:lang w:eastAsia="en-US"/>
+        </w:rPr>
+      </w:pPr>
+      <w:r>
+        <w:rPr>
+          <w:lang w:eastAsia="en-US"/>
+        </w:rPr>
+        <w:t>Schemat ideowy instalacji wyspowej na rysunku 3.10 poza zmianą rodzaju falownika</w:t>
+      </w:r>
+      <w:r>
+        <w:rPr>
+          <w:lang w:eastAsia="en-US"/>
+        </w:rPr>
+        <w:t xml:space="preserve"> na przetwornicę DC/AC</w:t>
+      </w:r>
+      <w:r>
+        <w:rPr>
+          <w:lang w:eastAsia="en-US"/>
+        </w:rPr>
+        <w:t xml:space="preserve">, wzbogacony jest o jeden kluczowy element względem schematu instalacji sieciowej przedstawionego na rysunku 3.8 i jest nim akumulator, czyli magazyn energii. Generator PV dla instalacji wyspowej </w:t>
+      </w:r>
+      <w:r>
+        <w:rPr>
+          <w:lang w:eastAsia="en-US"/>
+        </w:rPr>
+        <w:t>nie będzie przekazywał energii do sieci elektroenergetycznej, a będzie ona wykorzystywana od razu w instalacji domowej lub gromadzona w akumulatorach.</w:t>
+      </w:r>
+      <w:r>
+        <w:rPr>
+          <w:lang w:eastAsia="en-US"/>
+        </w:rPr>
+        <w:t xml:space="preserve"> W instalacji wyspowej istnieje możliwość podłączenia falownika do sieci energetycznej, jednak w przeciwieństwie do instalacji wyspowej, możliwy jest jedynie przepływ prądu z sieci do falownika, a nie w obie strony. Energia </w:t>
+      </w:r>
+      <w:r>
+        <w:rPr>
+          <w:lang w:eastAsia="en-US"/>
+        </w:rPr>
+        <w:t>dostarczona</w:t>
+      </w:r>
+      <w:r>
+        <w:rPr>
+          <w:lang w:eastAsia="en-US"/>
+        </w:rPr>
+        <w:t xml:space="preserve"> z sieci </w:t>
+      </w:r>
+      <w:r>
+        <w:rPr>
+          <w:lang w:eastAsia="en-US"/>
+        </w:rPr>
+        <w:t>do falownika wykorzystywana</w:t>
+      </w:r>
+      <w:r>
+        <w:rPr>
+          <w:lang w:eastAsia="en-US"/>
+        </w:rPr>
+        <w:t xml:space="preserve"> jest</w:t>
+      </w:r>
+      <w:r>
+        <w:rPr>
+          <w:lang w:eastAsia="en-US"/>
+        </w:rPr>
+        <w:t xml:space="preserve"> jako awaryjne doładowanie akumulatorów</w:t>
+      </w:r>
+      <w:r>
+        <w:rPr>
+          <w:lang w:eastAsia="en-US"/>
+        </w:rPr>
+        <w:t xml:space="preserve"> [1]</w:t>
+      </w:r>
+      <w:r>
+        <w:rPr>
+          <w:lang w:eastAsia="en-US"/>
+        </w:rPr>
+        <w:t>.</w:t>
+      </w:r>
+      <w:r>
+        <w:rPr>
+          <w:lang w:eastAsia="en-US"/>
+        </w:rPr>
+        <w:t xml:space="preserve"> </w:t>
+      </w:r>
+    </w:p>
+    <w:p>
+      <w:pPr>
+        <w:spacing w:line="360" w:lineRule="auto"/>
+        <w:ind w:firstLine="567"/>
+        <w:jc w:val="both"/>
+        <w:rPr>
+          <w:lang w:eastAsia="en-US"/>
+        </w:rPr>
+      </w:pPr>
+      <w:r>
+        <w:rPr>
+          <w:lang w:eastAsia="en-US"/>
+        </w:rPr>
+        <w:t xml:space="preserve">Jako magazyny wyprodukowanej energii w instalacjach wyspowych stosuje się akumulatory, które generują największe koszty przy instalacji systemu wyspowego. </w:t>
+      </w:r>
+      <w:r>
+        <w:rPr>
+          <w:lang w:eastAsia="en-US"/>
+        </w:rPr>
+        <w:t>Do typowych akumulatorów stosowanych w instalacjach fotowoltaicznych zaliczamy np. akumulatory kwasowo-ołowiowe lub akumulatory żelowe</w:t>
+      </w:r>
+      <w:r>
+        <w:rPr>
+          <w:lang w:eastAsia="en-US"/>
+        </w:rPr>
+        <w:t xml:space="preserve"> [2]</w:t>
+      </w:r>
+      <w:r>
+        <w:rPr>
+          <w:lang w:eastAsia="en-US"/>
+        </w:rPr>
+        <w:t>.</w:t>
+      </w:r>
+      <w:r>
+        <w:rPr>
+          <w:lang w:eastAsia="en-US"/>
+        </w:rPr>
+        <w:t xml:space="preserve"> Zmagazynowana w akumulatorach energia wykorzystywana jest w sieci domowej w momencie niewystarczającego poziomu produkowanej chwilowo energii elektrycznej</w:t>
+      </w:r>
+      <w:r>
+        <w:rPr>
+          <w:lang w:eastAsia="en-US"/>
+        </w:rPr>
+        <w:t xml:space="preserve">. Aby możliwa była poprawna </w:t>
+      </w:r>
+      <w:r>
+        <w:rPr>
+          <w:lang w:eastAsia="en-US"/>
+        </w:rPr>
+        <w:t xml:space="preserve">oraz długa </w:t>
+      </w:r>
+      <w:r>
+        <w:rPr>
+          <w:lang w:eastAsia="en-US"/>
+        </w:rPr>
+        <w:t xml:space="preserve">praca zastosowanych akumulatorów </w:t>
+      </w:r>
+      <w:r>
+        <w:rPr>
+          <w:lang w:eastAsia="en-US"/>
+        </w:rPr>
+        <w:t xml:space="preserve">potrzebne jest urządzenie nazywane regulatorem ładowania [1][2][3]. </w:t>
+      </w:r>
+      <w:r>
+        <w:rPr>
+          <w:lang w:eastAsia="en-US"/>
+        </w:rPr>
+        <w:t>Do podstawowych zadań regulatora należy:</w:t>
+      </w:r>
+    </w:p>
+    <w:p>
+      <w:pPr>
+        <w:pStyle w:val="Akapitzlist"/>
+        <w:numPr>
+          <w:ilvl w:val="0"/>
+          <w:numId w:val="16"/>
+        </w:numPr>
+        <w:spacing w:line="360" w:lineRule="auto"/>
+        <w:jc w:val="both"/>
+        <w:rPr>
+          <w:rFonts w:ascii="Times New Roman" w:hAnsi="Times New Roman"/>
+          <w:sz w:val="24"/>
+          <w:szCs w:val="24"/>
+        </w:rPr>
+      </w:pPr>
+      <w:r>
+        <w:rPr>
+          <w:rFonts w:ascii="Times New Roman" w:hAnsi="Times New Roman"/>
+          <w:sz w:val="24"/>
+          <w:szCs w:val="24"/>
+        </w:rPr>
+        <w:lastRenderedPageBreak/>
+        <w:t>Ochrona akumulatora przed przeładowaniem i rozładowaniem</w:t>
+      </w:r>
+    </w:p>
+    <w:p>
+      <w:pPr>
+        <w:pStyle w:val="Akapitzlist"/>
+        <w:numPr>
+          <w:ilvl w:val="0"/>
+          <w:numId w:val="16"/>
+        </w:numPr>
+        <w:spacing w:line="360" w:lineRule="auto"/>
+        <w:jc w:val="both"/>
+        <w:rPr>
+          <w:rFonts w:ascii="Times New Roman" w:hAnsi="Times New Roman"/>
+          <w:sz w:val="24"/>
+          <w:szCs w:val="24"/>
+        </w:rPr>
+      </w:pPr>
+      <w:r>
+        <w:rPr>
+          <w:rFonts w:ascii="Times New Roman" w:hAnsi="Times New Roman"/>
+          <w:sz w:val="24"/>
+          <w:szCs w:val="24"/>
+        </w:rPr>
+        <w:t xml:space="preserve">Sterowanie szybkością ładowania </w:t>
+      </w:r>
+    </w:p>
+    <w:p>
+      <w:pPr>
+        <w:pStyle w:val="Akapitzlist"/>
+        <w:numPr>
+          <w:ilvl w:val="0"/>
+          <w:numId w:val="16"/>
+        </w:numPr>
+        <w:spacing w:line="360" w:lineRule="auto"/>
+        <w:jc w:val="both"/>
+        <w:rPr>
+          <w:rFonts w:ascii="Times New Roman" w:hAnsi="Times New Roman"/>
+          <w:sz w:val="24"/>
+          <w:szCs w:val="24"/>
+        </w:rPr>
+      </w:pPr>
+      <w:r>
+        <w:rPr>
+          <w:rFonts w:ascii="Times New Roman" w:hAnsi="Times New Roman"/>
+          <w:sz w:val="24"/>
+          <w:szCs w:val="24"/>
+        </w:rPr>
+        <w:t>Stabilizacja napięcia</w:t>
+      </w:r>
+    </w:p>
+    <w:p>
+      <w:pPr>
+        <w:pStyle w:val="Akapitzlist"/>
+        <w:numPr>
+          <w:ilvl w:val="0"/>
+          <w:numId w:val="16"/>
+        </w:numPr>
+        <w:spacing w:line="360" w:lineRule="auto"/>
+        <w:jc w:val="both"/>
+        <w:rPr>
+          <w:rFonts w:ascii="Times New Roman" w:hAnsi="Times New Roman"/>
+          <w:sz w:val="24"/>
+          <w:szCs w:val="24"/>
+        </w:rPr>
+      </w:pPr>
+      <w:r>
+        <w:rPr>
+          <w:rFonts w:ascii="Times New Roman" w:hAnsi="Times New Roman"/>
+          <w:sz w:val="24"/>
+          <w:szCs w:val="24"/>
+        </w:rPr>
+        <w:t>Zasilanie podłączonych odbiorników</w:t>
+      </w:r>
+    </w:p>
+    <w:p>
+      <w:pPr>
+        <w:pStyle w:val="Akapitzlist"/>
+        <w:numPr>
+          <w:ilvl w:val="0"/>
+          <w:numId w:val="16"/>
+        </w:numPr>
+        <w:spacing w:line="360" w:lineRule="auto"/>
+        <w:jc w:val="both"/>
+        <w:rPr>
+          <w:rFonts w:ascii="Times New Roman" w:hAnsi="Times New Roman"/>
+          <w:sz w:val="24"/>
+          <w:szCs w:val="24"/>
+        </w:rPr>
+      </w:pPr>
+      <w:r>
+        <w:rPr>
+          <w:rFonts w:ascii="Times New Roman" w:hAnsi="Times New Roman"/>
+          <w:sz w:val="24"/>
+          <w:szCs w:val="24"/>
+        </w:rPr>
+        <w:t>Współpraca z urządzeniami zewnętrznymi (np. czujnikami)</w:t>
+      </w:r>
+    </w:p>
+    <w:p>
+      <w:pPr>
+        <w:pStyle w:val="Akapitzlist"/>
+        <w:numPr>
+          <w:ilvl w:val="0"/>
+          <w:numId w:val="16"/>
+        </w:numPr>
+        <w:spacing w:line="360" w:lineRule="auto"/>
+        <w:jc w:val="both"/>
+        <w:rPr>
+          <w:rFonts w:ascii="Times New Roman" w:hAnsi="Times New Roman"/>
+          <w:sz w:val="24"/>
+          <w:szCs w:val="24"/>
+        </w:rPr>
+      </w:pPr>
+      <w:r>
+        <w:rPr>
+          <w:rFonts w:ascii="Times New Roman" w:hAnsi="Times New Roman"/>
+          <w:sz w:val="24"/>
+          <w:szCs w:val="24"/>
+        </w:rPr>
+        <w:t>Śledzenie punktu MPP (dla regulatorów MPPT)</w:t>
+      </w:r>
+    </w:p>
+    <w:p>
+      <w:pPr>
+        <w:spacing w:line="360" w:lineRule="auto"/>
+        <w:jc w:val="both"/>
+      </w:pPr>
+      <w:r>
+        <w:t>Regulatory ładowania pracują zwykle z napięciem nominalnym 12 V lub 24 V. Wybór regulatora dyktowany jest nie tylko napięciem przy jakim ma pracować, ale również rodzajem akumulatora przy którym ma pracować</w:t>
+      </w:r>
+      <w:r>
+        <w:t xml:space="preserve"> [1]</w:t>
+      </w:r>
+      <w:r>
+        <w:t>.</w:t>
+      </w:r>
     </w:p>
     <w:p>
       <w:pPr>
@@ -4852,15 +4975,7 @@
         <w:jc w:val="both"/>
       </w:pPr>
       <w:r>
-        <w:t xml:space="preserve">2. </w:t>
-      </w:r>
-      <w:proofErr w:type="spellStart"/>
-      <w:r>
-        <w:t>Sibiński</w:t>
-      </w:r>
-      <w:proofErr w:type="spellEnd"/>
-      <w:r>
-        <w:t xml:space="preserve"> M., Znajdek K.: Przyrządy i instalacje fotowoltaiczne. PWN., Warszawa 2016.</w:t>
+        <w:t>2. Sibiński M., Znajdek K.: Przyrządy i instalacje fotowoltaiczne. PWN., Warszawa 2016.</w:t>
       </w:r>
     </w:p>
     <w:p>
@@ -4889,15 +5004,7 @@
         <w:jc w:val="both"/>
       </w:pPr>
       <w:r>
-        <w:t xml:space="preserve">4. Monk S.: </w:t>
-      </w:r>
-      <w:proofErr w:type="spellStart"/>
-      <w:r>
-        <w:t>Arduino</w:t>
-      </w:r>
-      <w:proofErr w:type="spellEnd"/>
-      <w:r>
-        <w:t xml:space="preserve"> dla początkujących. Podstawy i szkice. Helion.,</w:t>
+        <w:t>4. Monk S.: Arduino dla początkujących. Podstawy i szkice. Helion.,</w:t>
       </w:r>
       <w:r>
         <w:t xml:space="preserve"> Gliwice 2019</w:t>
@@ -6379,6 +6486,119 @@
     </w:lvl>
   </w:abstractNum>
   <w:abstractNum w:abstractNumId="13" w15:restartNumberingAfterBreak="0">
+    <w:nsid w:val="58476D88"/>
+    <w:multiLevelType w:val="hybridMultilevel"/>
+    <w:tmpl w:val="870A3258"/>
+    <w:lvl w:ilvl="0" w:tplc="04150001">
+      <w:start w:val="1"/>
+      <w:numFmt w:val="bullet"/>
+      <w:lvlText w:val=""/>
+      <w:lvlJc w:val="left"/>
+      <w:pPr>
+        <w:ind w:left="927" w:hanging="360"/>
+      </w:pPr>
+      <w:rPr>
+        <w:rFonts w:ascii="Symbol" w:hAnsi="Symbol" w:hint="default"/>
+      </w:rPr>
+    </w:lvl>
+    <w:lvl w:ilvl="1" w:tplc="04150003" w:tentative="1">
+      <w:start w:val="1"/>
+      <w:numFmt w:val="bullet"/>
+      <w:lvlText w:val="o"/>
+      <w:lvlJc w:val="left"/>
+      <w:pPr>
+        <w:ind w:left="1647" w:hanging="360"/>
+      </w:pPr>
+      <w:rPr>
+        <w:rFonts w:ascii="Courier New" w:hAnsi="Courier New" w:cs="Courier New" w:hint="default"/>
+      </w:rPr>
+    </w:lvl>
+    <w:lvl w:ilvl="2" w:tplc="04150005" w:tentative="1">
+      <w:start w:val="1"/>
+      <w:numFmt w:val="bullet"/>
+      <w:lvlText w:val=""/>
+      <w:lvlJc w:val="left"/>
+      <w:pPr>
+        <w:ind w:left="2367" w:hanging="360"/>
+      </w:pPr>
+      <w:rPr>
+        <w:rFonts w:ascii="Wingdings" w:hAnsi="Wingdings" w:hint="default"/>
+      </w:rPr>
+    </w:lvl>
+    <w:lvl w:ilvl="3" w:tplc="04150001" w:tentative="1">
+      <w:start w:val="1"/>
+      <w:numFmt w:val="bullet"/>
+      <w:lvlText w:val=""/>
+      <w:lvlJc w:val="left"/>
+      <w:pPr>
+        <w:ind w:left="3087" w:hanging="360"/>
+      </w:pPr>
+      <w:rPr>
+        <w:rFonts w:ascii="Symbol" w:hAnsi="Symbol" w:hint="default"/>
+      </w:rPr>
+    </w:lvl>
+    <w:lvl w:ilvl="4" w:tplc="04150003" w:tentative="1">
+      <w:start w:val="1"/>
+      <w:numFmt w:val="bullet"/>
+      <w:lvlText w:val="o"/>
+      <w:lvlJc w:val="left"/>
+      <w:pPr>
+        <w:ind w:left="3807" w:hanging="360"/>
+      </w:pPr>
+      <w:rPr>
+        <w:rFonts w:ascii="Courier New" w:hAnsi="Courier New" w:cs="Courier New" w:hint="default"/>
+      </w:rPr>
+    </w:lvl>
+    <w:lvl w:ilvl="5" w:tplc="04150005" w:tentative="1">
+      <w:start w:val="1"/>
+      <w:numFmt w:val="bullet"/>
+      <w:lvlText w:val=""/>
+      <w:lvlJc w:val="left"/>
+      <w:pPr>
+        <w:ind w:left="4527" w:hanging="360"/>
+      </w:pPr>
+      <w:rPr>
+        <w:rFonts w:ascii="Wingdings" w:hAnsi="Wingdings" w:hint="default"/>
+      </w:rPr>
+    </w:lvl>
+    <w:lvl w:ilvl="6" w:tplc="04150001" w:tentative="1">
+      <w:start w:val="1"/>
+      <w:numFmt w:val="bullet"/>
+      <w:lvlText w:val=""/>
+      <w:lvlJc w:val="left"/>
+      <w:pPr>
+        <w:ind w:left="5247" w:hanging="360"/>
+      </w:pPr>
+      <w:rPr>
+        <w:rFonts w:ascii="Symbol" w:hAnsi="Symbol" w:hint="default"/>
+      </w:rPr>
+    </w:lvl>
+    <w:lvl w:ilvl="7" w:tplc="04150003" w:tentative="1">
+      <w:start w:val="1"/>
+      <w:numFmt w:val="bullet"/>
+      <w:lvlText w:val="o"/>
+      <w:lvlJc w:val="left"/>
+      <w:pPr>
+        <w:ind w:left="5967" w:hanging="360"/>
+      </w:pPr>
+      <w:rPr>
+        <w:rFonts w:ascii="Courier New" w:hAnsi="Courier New" w:cs="Courier New" w:hint="default"/>
+      </w:rPr>
+    </w:lvl>
+    <w:lvl w:ilvl="8" w:tplc="04150005" w:tentative="1">
+      <w:start w:val="1"/>
+      <w:numFmt w:val="bullet"/>
+      <w:lvlText w:val=""/>
+      <w:lvlJc w:val="left"/>
+      <w:pPr>
+        <w:ind w:left="6687" w:hanging="360"/>
+      </w:pPr>
+      <w:rPr>
+        <w:rFonts w:ascii="Wingdings" w:hAnsi="Wingdings" w:hint="default"/>
+      </w:rPr>
+    </w:lvl>
+  </w:abstractNum>
+  <w:abstractNum w:abstractNumId="14" w15:restartNumberingAfterBreak="0">
     <w:nsid w:val="6551271A"/>
     <w:multiLevelType w:val="hybridMultilevel"/>
     <w:tmpl w:val="84C4EBDC"/>
@@ -6464,7 +6684,7 @@
       </w:pPr>
     </w:lvl>
   </w:abstractNum>
-  <w:abstractNum w:abstractNumId="14" w15:restartNumberingAfterBreak="0">
+  <w:abstractNum w:abstractNumId="15" w15:restartNumberingAfterBreak="0">
     <w:nsid w:val="7EFF45E1"/>
     <w:multiLevelType w:val="multilevel"/>
     <w:tmpl w:val="D8945EF2"/>
@@ -6614,7 +6834,7 @@
     <w:abstractNumId w:val="6"/>
   </w:num>
   <w:num w:numId="4">
-    <w:abstractNumId w:val="14"/>
+    <w:abstractNumId w:val="15"/>
   </w:num>
   <w:num w:numId="5">
     <w:abstractNumId w:val="1"/>
@@ -6647,6 +6867,9 @@
     <w:abstractNumId w:val="7"/>
   </w:num>
   <w:num w:numId="15">
+    <w:abstractNumId w:val="14"/>
+  </w:num>
+  <w:num w:numId="16">
     <w:abstractNumId w:val="13"/>
   </w:num>
 </w:numbering>

</xml_diff>